<commit_message>
fixed sync_block connect in the overall diagram
</commit_message>
<xml_diff>
--- a/FPGA/diffusion_rw/Design_doc_diffusion_rw.docx
+++ b/FPGA/diffusion_rw/Design_doc_diffusion_rw.docx
@@ -129,7 +129,15 @@
         <w:rPr>
           <w:b/>
         </w:rPr>
-        <w:t xml:space="preserve">number of </w:t>
+        <w:t>num</w:t>
+      </w:r>
+      <w:bookmarkStart w:id="0" w:name="_GoBack"/>
+      <w:bookmarkEnd w:id="0"/>
+      <w:r>
+        <w:rPr>
+          <w:b/>
+        </w:rPr>
+        <w:t xml:space="preserve">ber of </w:t>
       </w:r>
       <w:r>
         <w:rPr>
@@ -154,13 +162,8 @@
       <w:r>
         <w:t xml:space="preserve"> (same parallel mechanism can apply to 4,8, etc.). </w:t>
       </w:r>
-      <w:proofErr w:type="gramStart"/>
-      <w:r>
-        <w:t>The</w:t>
-      </w:r>
-      <w:proofErr w:type="gramEnd"/>
-      <w:r>
-        <w:t xml:space="preserve"> PL’s block diagram is shown as followed. </w:t>
+      <w:r>
+        <w:t xml:space="preserve">The PL’s block diagram is shown as followed. </w:t>
       </w:r>
     </w:p>
     <w:p>
@@ -177,10 +180,10 @@
           <w:noProof/>
         </w:rPr>
         <w:drawing>
-          <wp:inline distT="0" distB="0" distL="0" distR="0" wp14:anchorId="6128AB2D" wp14:editId="7EC70987">
-            <wp:extent cx="6748674" cy="3394075"/>
-            <wp:effectExtent l="0" t="0" r="0" b="0"/>
-            <wp:docPr id="11" name="Picture 11" descr="Diagram&#10;&#10;Description automatically generated"/>
+          <wp:inline distT="0" distB="0" distL="0" distR="0" wp14:anchorId="7DA4E943" wp14:editId="0614D21D">
+            <wp:extent cx="6852823" cy="3510095"/>
+            <wp:effectExtent l="0" t="0" r="5715" b="0"/>
+            <wp:docPr id="1" name="Picture 1" descr="Diagram&#10;&#10;Description automatically generated"/>
             <wp:cNvGraphicFramePr>
               <a:graphicFrameLocks xmlns:a="http://schemas.openxmlformats.org/drawingml/2006/main" noChangeAspect="1"/>
             </wp:cNvGraphicFramePr>
@@ -188,7 +191,7 @@
               <a:graphicData uri="http://schemas.openxmlformats.org/drawingml/2006/picture">
                 <pic:pic xmlns:pic="http://schemas.openxmlformats.org/drawingml/2006/picture">
                   <pic:nvPicPr>
-                    <pic:cNvPr id="11" name="Screen Shot 2020-10-24 at 5.05.16 PM.png"/>
+                    <pic:cNvPr id="1" name="overal_block_diagram.png"/>
                     <pic:cNvPicPr/>
                   </pic:nvPicPr>
                   <pic:blipFill>
@@ -206,7 +209,7 @@
                   <pic:spPr>
                     <a:xfrm>
                       <a:off x="0" y="0"/>
-                      <a:ext cx="6806782" cy="3423299"/>
+                      <a:ext cx="6913864" cy="3541361"/>
                     </a:xfrm>
                     <a:prstGeom prst="rect">
                       <a:avLst/>
@@ -344,25 +347,7 @@
         <w:t>M1 is responsible for reading out</w:t>
       </w:r>
       <w:r>
-        <w:t xml:space="preserve"> “node’s previous score”, </w:t>
-      </w:r>
-      <w:r>
-        <w:t>“node’s neighbours</w:t>
-      </w:r>
-      <w:r>
-        <w:t xml:space="preserve"> current score</w:t>
-      </w:r>
-      <w:r>
-        <w:t>”</w:t>
-      </w:r>
-      <w:r>
-        <w:t xml:space="preserve"> and update “</w:t>
-      </w:r>
-      <w:r>
-        <w:t>node’s neighbours current score</w:t>
-      </w:r>
-      <w:r>
-        <w:t xml:space="preserve">”. </w:t>
+        <w:t xml:space="preserve"> “node’s previous score”, “node’s neighbours current score” and update “node’s neighbours current score”. </w:t>
       </w:r>
       <w:r>
         <w:t xml:space="preserve"> </w:t>
@@ -490,7 +475,6 @@
           <w:sz w:val="28"/>
           <w:szCs w:val="28"/>
         </w:rPr>
-        <w:lastRenderedPageBreak/>
         <w:t xml:space="preserve">2. </w:t>
       </w:r>
       <w:r>
@@ -604,13 +588,8 @@
       <w:r>
         <w:t xml:space="preserve">Supposedly there are N nodes in one subgraph. </w:t>
       </w:r>
-      <w:proofErr w:type="spellStart"/>
-      <w:r>
-        <w:t>In</w:t>
-      </w:r>
-      <w:proofErr w:type="spellEnd"/>
-      <w:r>
-        <w:t xml:space="preserve"> each BRAM block, 0x0 to 0x(</w:t>
+      <w:r>
+        <w:t>In each BRAM block, 0x0 to 0x(</w:t>
       </w:r>
       <w:r>
         <w:t>N*2</w:t>
@@ -831,6 +810,7 @@
           <w:sz w:val="28"/>
           <w:szCs w:val="28"/>
         </w:rPr>
+        <w:lastRenderedPageBreak/>
         <w:drawing>
           <wp:inline distT="0" distB="0" distL="0" distR="0" wp14:anchorId="7A91845A" wp14:editId="4B2C8B4C">
             <wp:extent cx="3761105" cy="3040185"/>
@@ -949,21 +929,52 @@
         <w:jc w:val="both"/>
       </w:pPr>
       <w:r>
-        <w:t>The</w:t>
+        <w:t xml:space="preserve">The </w:t>
+      </w:r>
+      <w:r>
+        <w:t>M1</w:t>
+      </w:r>
+      <w:r>
+        <w:t xml:space="preserve"> module is responsible</w:t>
+      </w:r>
+      <w:r>
+        <w:t xml:space="preserve"> for doing the following. </w:t>
+      </w:r>
+    </w:p>
+    <w:p>
+      <w:pPr>
+        <w:jc w:val="both"/>
+      </w:pPr>
+      <w:r>
+        <w:t>(</w:t>
+      </w:r>
+      <w:proofErr w:type="gramStart"/>
+      <w:r>
+        <w:t>1)read</w:t>
+      </w:r>
+      <w:proofErr w:type="gramEnd"/>
+      <w:r>
+        <w:t xml:space="preserve"> out node’s previous </w:t>
+      </w:r>
+      <w:r>
+        <w:t>score</w:t>
+      </w:r>
+      <w:r>
+        <w:t xml:space="preserve"> stored in “</w:t>
       </w:r>
       <w:proofErr w:type="spellStart"/>
       <w:r>
-        <w:t xml:space="preserve"> </w:t>
+        <w:t>subgraph_score_table_first_half</w:t>
       </w:r>
       <w:proofErr w:type="spellEnd"/>
       <w:r>
-        <w:t>M1</w:t>
-      </w:r>
-      <w:r>
-        <w:t xml:space="preserve"> module is responsible</w:t>
-      </w:r>
-      <w:r>
-        <w:t xml:space="preserve"> for doing the following. </w:t>
+        <w:t>”</w:t>
+      </w:r>
+      <w:r>
+        <w:t xml:space="preserve"> (S1)</w:t>
+      </w:r>
+      <w:r>
+        <w:t>.</w:t>
       </w:r>
     </w:p>
     <w:p>
@@ -975,31 +986,14 @@
       </w:r>
       <w:proofErr w:type="gramStart"/>
       <w:r>
-        <w:t>1)read</w:t>
+        <w:t>2)read</w:t>
       </w:r>
       <w:proofErr w:type="gramEnd"/>
       <w:r>
-        <w:t xml:space="preserve"> out node’s previous </w:t>
-      </w:r>
-      <w:r>
-        <w:t>score</w:t>
-      </w:r>
-      <w:r>
-        <w:t xml:space="preserve"> stored in “</w:t>
-      </w:r>
-      <w:proofErr w:type="spellStart"/>
-      <w:r>
-        <w:t>subgraph_score_table_first_half</w:t>
-      </w:r>
-      <w:proofErr w:type="spellEnd"/>
-      <w:r>
-        <w:t>”</w:t>
-      </w:r>
-      <w:r>
-        <w:t xml:space="preserve"> (S1)</w:t>
-      </w:r>
-      <w:r>
-        <w:t>.</w:t>
+        <w:t xml:space="preserve"> out node’s </w:t>
+      </w:r>
+      <w:r>
+        <w:t>neighbours (will calculate node’s degree)</w:t>
       </w:r>
     </w:p>
     <w:p>
@@ -1011,14 +1005,11 @@
       </w:r>
       <w:proofErr w:type="gramStart"/>
       <w:r>
-        <w:t>2)read</w:t>
+        <w:t>3)read</w:t>
       </w:r>
       <w:proofErr w:type="gramEnd"/>
       <w:r>
-        <w:t xml:space="preserve"> out node’s </w:t>
-      </w:r>
-      <w:r>
-        <w:t>neighbours (will calculate node’s degree)</w:t>
+        <w:t xml:space="preserve"> out node’s neighbours’ latest score (s2) </w:t>
       </w:r>
     </w:p>
     <w:p>
@@ -1030,26 +1021,10 @@
       </w:r>
       <w:proofErr w:type="gramStart"/>
       <w:r>
-        <w:t>3)read</w:t>
+        <w:t>4)write</w:t>
       </w:r>
       <w:proofErr w:type="gramEnd"/>
       <w:r>
-        <w:t xml:space="preserve"> out node’s neighbours’ latest score (s2) </w:t>
-      </w:r>
-    </w:p>
-    <w:p>
-      <w:pPr>
-        <w:jc w:val="both"/>
-      </w:pPr>
-      <w:r>
-        <w:t>(</w:t>
-      </w:r>
-      <w:proofErr w:type="gramStart"/>
-      <w:r>
-        <w:t>4)write</w:t>
-      </w:r>
-      <w:proofErr w:type="gramEnd"/>
-      <w:r>
         <w:t xml:space="preserve"> to neighbour</w:t>
       </w:r>
       <w:r>
@@ -1097,6 +1072,7 @@
         <w:rPr>
           <w:noProof/>
         </w:rPr>
+        <w:lastRenderedPageBreak/>
         <w:drawing>
           <wp:inline distT="0" distB="0" distL="0" distR="0" wp14:anchorId="58DA717E" wp14:editId="7A52AD79">
             <wp:extent cx="5943600" cy="3419475"/>
@@ -1244,16 +1220,7 @@
         <w:t>t</w:t>
       </w:r>
       <w:r>
-        <w:t>he Verilog implementation is in</w:t>
-      </w:r>
-      <w:r>
-        <w:t xml:space="preserve"> “</w:t>
-      </w:r>
-      <w:r>
-        <w:t>https://github.com/lixali/FPGA_PPR/tree/master/FPGA/diffusion_rw</w:t>
-      </w:r>
-      <w:r>
-        <w:t>/schedular_dual.v“</w:t>
+        <w:t>he Verilog implementation is in “https://github.com/lixali/FPGA_PPR/tree/master/FPGA/diffusion_rw/schedular_dual.v“</w:t>
       </w:r>
       <w:r>
         <w:t>)</w:t>
@@ -1265,23 +1232,11 @@
         <w:t xml:space="preserve">of “scheduler” </w:t>
       </w:r>
       <w:r>
-        <w:t xml:space="preserve">is </w:t>
-      </w:r>
-      <w:r>
-        <w:t>“</w:t>
+        <w:t>is “</w:t>
       </w:r>
       <w:proofErr w:type="gramStart"/>
       <w:r>
-        <w:t>https://github.com/lixali/FPGA_PPR/tree/master/FPGA/diffusion_rw/</w:t>
-      </w:r>
-      <w:r>
-        <w:t>conflict_block.v</w:t>
-      </w:r>
-      <w:r>
-        <w:t>“</w:t>
-      </w:r>
-      <w:r>
-        <w:t xml:space="preserve"> and</w:t>
+        <w:t>https://github.com/lixali/FPGA_PPR/tree/master/FPGA/diffusion_rw/conflict_block.v“ and</w:t>
       </w:r>
       <w:proofErr w:type="gramEnd"/>
       <w:r>
@@ -1310,7 +1265,6 @@
         <w:rPr>
           <w:noProof/>
         </w:rPr>
-        <w:lastRenderedPageBreak/>
         <w:drawing>
           <wp:inline distT="0" distB="0" distL="0" distR="0" wp14:anchorId="00973B15" wp14:editId="5FB27F50">
             <wp:extent cx="5943600" cy="2024380"/>
@@ -1409,6 +1363,7 @@
         <w:rPr>
           <w:noProof/>
         </w:rPr>
+        <w:lastRenderedPageBreak/>
         <w:drawing>
           <wp:inline distT="0" distB="0" distL="0" distR="0" wp14:anchorId="171EC668" wp14:editId="21828B6B">
             <wp:extent cx="5943600" cy="3061335"/>
@@ -1545,12 +1500,7 @@
         <w:t>M1 wait for M2 to finish before both of them starts a new run</w:t>
       </w:r>
       <w:r>
-        <w:t xml:space="preserve"> (the Ver</w:t>
-      </w:r>
-      <w:bookmarkStart w:id="0" w:name="_GoBack"/>
-      <w:bookmarkEnd w:id="0"/>
-      <w:r>
-        <w:t>ilog file is “</w:t>
+        <w:t xml:space="preserve"> (the Verilog file is “</w:t>
       </w:r>
       <w:r>
         <w:t>https://github.com/lixali/FPGA_PPR/blob/master/FPGA/diffusion_rw/sync_control_dual.v</w:t>
@@ -1596,7 +1546,6 @@
           <w:sz w:val="28"/>
           <w:szCs w:val="28"/>
         </w:rPr>
-        <w:lastRenderedPageBreak/>
         <w:drawing>
           <wp:inline distT="0" distB="0" distL="0" distR="0" wp14:anchorId="276DDBF4" wp14:editId="3EAF57AE">
             <wp:extent cx="6650784" cy="2889885"/>

</xml_diff>

<commit_message>
update the simulate part
</commit_message>
<xml_diff>
--- a/FPGA/diffusion_rw/Design_doc_diffusion_rw.docx
+++ b/FPGA/diffusion_rw/Design_doc_diffusion_rw.docx
@@ -129,30 +129,14 @@
         <w:rPr>
           <w:b/>
         </w:rPr>
-        <w:t>num</w:t>
-      </w:r>
-      <w:bookmarkStart w:id="0" w:name="_GoBack"/>
-      <w:bookmarkEnd w:id="0"/>
-      <w:r>
-        <w:rPr>
-          <w:b/>
-        </w:rPr>
-        <w:t xml:space="preserve">ber of </w:t>
-      </w:r>
-      <w:r>
-        <w:rPr>
-          <w:b/>
-        </w:rPr>
-        <w:t xml:space="preserve">parallel </w:t>
-      </w:r>
-      <w:proofErr w:type="gramStart"/>
-      <w:r>
-        <w:rPr>
-          <w:b/>
-        </w:rPr>
-        <w:t>run</w:t>
-      </w:r>
-      <w:proofErr w:type="gramEnd"/>
+        <w:t xml:space="preserve">number of </w:t>
+      </w:r>
+      <w:r>
+        <w:rPr>
+          <w:b/>
+        </w:rPr>
+        <w:t>parallel run</w:t>
+      </w:r>
       <w:r>
         <w:rPr>
           <w:b/>
@@ -253,23 +237,7 @@
         <w:t>into 2 BRAM blocks</w:t>
       </w:r>
       <w:r>
-        <w:t xml:space="preserve"> (“</w:t>
-      </w:r>
-      <w:proofErr w:type="spellStart"/>
-      <w:r>
-        <w:t>BRAM_subgraph_first_half</w:t>
-      </w:r>
-      <w:proofErr w:type="spellEnd"/>
-      <w:r>
-        <w:t>” and “</w:t>
-      </w:r>
-      <w:proofErr w:type="spellStart"/>
-      <w:r>
-        <w:t>BRAM_subgraph_second_half</w:t>
-      </w:r>
-      <w:proofErr w:type="spellEnd"/>
-      <w:r>
-        <w:t xml:space="preserve">”; how a subgraph is stored </w:t>
+        <w:t xml:space="preserve"> (“BRAM_subgraph_first_half” and “BRAM_subgraph_second_half”; how a subgraph is stored </w:t>
       </w:r>
       <w:r>
         <w:t>is</w:t>
@@ -300,23 +268,7 @@
         <w:t xml:space="preserve"> </w:t>
       </w:r>
       <w:r>
-        <w:t>2 BRAM blocks (“</w:t>
-      </w:r>
-      <w:proofErr w:type="spellStart"/>
-      <w:r>
-        <w:t>BRAM_score_table_first_half</w:t>
-      </w:r>
-      <w:proofErr w:type="spellEnd"/>
-      <w:r>
-        <w:t>” and “</w:t>
-      </w:r>
-      <w:proofErr w:type="spellStart"/>
-      <w:r>
-        <w:t>BRAM_score_table_second_half</w:t>
-      </w:r>
-      <w:proofErr w:type="spellEnd"/>
-      <w:r>
-        <w:t>”</w:t>
+        <w:t>2 BRAM blocks (“BRAM_score_table_first_half” and “BRAM_score_table_second_half”</w:t>
       </w:r>
       <w:r>
         <w:t xml:space="preserve">; how are data stored in score table </w:t>
@@ -362,14 +314,8 @@
         <w:t xml:space="preserve">of </w:t>
       </w:r>
       <w:r>
-        <w:t xml:space="preserve">how M1 is written in </w:t>
-      </w:r>
-      <w:proofErr w:type="spellStart"/>
-      <w:proofErr w:type="gramStart"/>
-      <w:r>
-        <w:t>verilog</w:t>
-      </w:r>
-      <w:proofErr w:type="spellEnd"/>
+        <w:t>how M1 is written in verilog</w:t>
+      </w:r>
       <w:r>
         <w:t xml:space="preserve"> </w:t>
       </w:r>
@@ -377,11 +323,7 @@
         <w:t xml:space="preserve"> </w:t>
       </w:r>
       <w:r>
-        <w:t>is</w:t>
-      </w:r>
-      <w:proofErr w:type="gramEnd"/>
-      <w:r>
-        <w:t xml:space="preserve"> explained </w:t>
+        <w:t xml:space="preserve">is explained </w:t>
       </w:r>
       <w:r>
         <w:t xml:space="preserve">section </w:t>
@@ -430,13 +372,8 @@
       <w:r>
         <w:t xml:space="preserve">(5) </w:t>
       </w:r>
-      <w:proofErr w:type="spellStart"/>
-      <w:r>
-        <w:t>Sync_control</w:t>
-      </w:r>
-      <w:proofErr w:type="spellEnd"/>
-      <w:r>
-        <w:t xml:space="preserve"> implementation detail </w:t>
+      <w:r>
+        <w:t xml:space="preserve">Sync_control implementation detail </w:t>
       </w:r>
       <w:r>
         <w:t xml:space="preserve">is explained </w:t>
@@ -525,7 +462,6 @@
         </w:rPr>
         <w:t>“</w:t>
       </w:r>
-      <w:proofErr w:type="spellStart"/>
       <w:r>
         <w:rPr>
           <w:b/>
@@ -540,16 +476,7 @@
           <w:sz w:val="28"/>
           <w:szCs w:val="28"/>
         </w:rPr>
-        <w:t>_subgraph</w:t>
-      </w:r>
-      <w:proofErr w:type="spellEnd"/>
-      <w:r>
-        <w:rPr>
-          <w:b/>
-          <w:sz w:val="28"/>
-          <w:szCs w:val="28"/>
-        </w:rPr>
-        <w:t>”</w:t>
+        <w:t>_subgraph”</w:t>
       </w:r>
       <w:r>
         <w:rPr>
@@ -604,15 +531,7 @@
         <w:t xml:space="preserve"> the node</w:t>
       </w:r>
       <w:r>
-        <w:t xml:space="preserve">. Starting from </w:t>
-      </w:r>
-      <w:proofErr w:type="gramStart"/>
-      <w:r>
-        <w:t>Ox(</w:t>
-      </w:r>
-      <w:proofErr w:type="gramEnd"/>
-      <w:r>
-        <w:t xml:space="preserve">2*N + 1), it stores the neighbours for each node in the subgraph. </w:t>
+        <w:t xml:space="preserve">. Starting from Ox(2*N + 1), it stores the neighbours for each node in the subgraph. </w:t>
       </w:r>
     </w:p>
     <w:p>
@@ -720,7 +639,6 @@
         </w:rPr>
         <w:t>each “</w:t>
       </w:r>
-      <w:proofErr w:type="spellStart"/>
       <w:r>
         <w:rPr>
           <w:b/>
@@ -745,7 +663,6 @@
         </w:rPr>
         <w:t>score_table</w:t>
       </w:r>
-      <w:proofErr w:type="spellEnd"/>
       <w:r>
         <w:rPr>
           <w:b/>
@@ -783,15 +700,7 @@
         <w:t>are</w:t>
       </w:r>
       <w:r>
-        <w:t xml:space="preserve"> organized in the </w:t>
-      </w:r>
-      <w:proofErr w:type="spellStart"/>
-      <w:r>
-        <w:t>BRAM_score_table</w:t>
-      </w:r>
-      <w:proofErr w:type="spellEnd"/>
-      <w:r>
-        <w:t xml:space="preserve">. Please note that in each new run, current score will become previous score.  </w:t>
+        <w:t xml:space="preserve"> organized in the BRAM_score_table. Please note that in each new run, current score will become previous score.  </w:t>
       </w:r>
     </w:p>
     <w:p>
@@ -946,29 +855,13 @@
         <w:jc w:val="both"/>
       </w:pPr>
       <w:r>
-        <w:t>(</w:t>
-      </w:r>
-      <w:proofErr w:type="gramStart"/>
-      <w:r>
-        <w:t>1)read</w:t>
-      </w:r>
-      <w:proofErr w:type="gramEnd"/>
-      <w:r>
-        <w:t xml:space="preserve"> out node’s previous </w:t>
+        <w:t xml:space="preserve">(1)read out node’s previous </w:t>
       </w:r>
       <w:r>
         <w:t>score</w:t>
       </w:r>
       <w:r>
-        <w:t xml:space="preserve"> stored in “</w:t>
-      </w:r>
-      <w:proofErr w:type="spellStart"/>
-      <w:r>
-        <w:t>subgraph_score_table_first_half</w:t>
-      </w:r>
-      <w:proofErr w:type="spellEnd"/>
-      <w:r>
-        <w:t>”</w:t>
+        <w:t xml:space="preserve"> stored in “subgraph_score_table_first_half”</w:t>
       </w:r>
       <w:r>
         <w:t xml:space="preserve"> (S1)</w:t>
@@ -982,15 +875,7 @@
         <w:jc w:val="both"/>
       </w:pPr>
       <w:r>
-        <w:t>(</w:t>
-      </w:r>
-      <w:proofErr w:type="gramStart"/>
-      <w:r>
-        <w:t>2)read</w:t>
-      </w:r>
-      <w:proofErr w:type="gramEnd"/>
-      <w:r>
-        <w:t xml:space="preserve"> out node’s </w:t>
+        <w:t xml:space="preserve">(2)read out node’s </w:t>
       </w:r>
       <w:r>
         <w:t>neighbours (will calculate node’s degree)</w:t>
@@ -1001,31 +886,15 @@
         <w:jc w:val="both"/>
       </w:pPr>
       <w:r>
-        <w:t>(</w:t>
-      </w:r>
-      <w:proofErr w:type="gramStart"/>
-      <w:r>
-        <w:t>3)read</w:t>
-      </w:r>
-      <w:proofErr w:type="gramEnd"/>
-      <w:r>
-        <w:t xml:space="preserve"> out node’s neighbours’ latest score (s2) </w:t>
-      </w:r>
-    </w:p>
-    <w:p>
-      <w:pPr>
-        <w:jc w:val="both"/>
-      </w:pPr>
-      <w:r>
-        <w:t>(</w:t>
-      </w:r>
-      <w:proofErr w:type="gramStart"/>
-      <w:r>
-        <w:t>4)write</w:t>
-      </w:r>
-      <w:proofErr w:type="gramEnd"/>
-      <w:r>
-        <w:t xml:space="preserve"> to neighbour</w:t>
+        <w:t xml:space="preserve">(3)read out node’s neighbours’ latest score (s2) </w:t>
+      </w:r>
+    </w:p>
+    <w:p>
+      <w:pPr>
+        <w:jc w:val="both"/>
+      </w:pPr>
+      <w:r>
+        <w:t>(4)write to neighbour</w:t>
       </w:r>
       <w:r>
         <w:t xml:space="preserve"> nodes </w:t>
@@ -1203,21 +1072,10 @@
         <w:rPr>
           <w:b/>
         </w:rPr>
-        <w:t xml:space="preserve">back operation of M2 in case of “M1, M2 </w:t>
-      </w:r>
-      <w:proofErr w:type="gramStart"/>
-      <w:r>
-        <w:rPr>
-          <w:b/>
-        </w:rPr>
-        <w:t>conflict”</w:t>
-      </w:r>
-      <w:r>
-        <w:t>(</w:t>
-      </w:r>
-      <w:proofErr w:type="gramEnd"/>
-      <w:r>
-        <w:t>t</w:t>
+        <w:t>back operation of M2 in case of “M1, M2 conflict”</w:t>
+      </w:r>
+      <w:r>
+        <w:t>(t</w:t>
       </w:r>
       <w:r>
         <w:t>he Verilog implementation is in “https://github.com/lixali/FPGA_PPR/tree/master/FPGA/diffusion_rw/schedular_dual.v“</w:t>
@@ -1232,15 +1090,7 @@
         <w:t xml:space="preserve">of “scheduler” </w:t>
       </w:r>
       <w:r>
-        <w:t>is “</w:t>
-      </w:r>
-      <w:proofErr w:type="gramStart"/>
-      <w:r>
-        <w:t>https://github.com/lixali/FPGA_PPR/tree/master/FPGA/diffusion_rw/conflict_block.v“ and</w:t>
-      </w:r>
-      <w:proofErr w:type="gramEnd"/>
-      <w:r>
-        <w:t xml:space="preserve"> its func</w:t>
+        <w:t>is “https://github.com/lixali/FPGA_PPR/tree/master/FPGA/diffusion_rw/conflict_block.v“ and its func</w:t>
       </w:r>
       <w:r>
         <w:t xml:space="preserve">tionality </w:t>
@@ -1320,34 +1170,15 @@
       <w:r>
         <w:t>“</w:t>
       </w:r>
-      <w:proofErr w:type="spellStart"/>
-      <w:r>
-        <w:rPr>
-          <w:sz w:val="28"/>
-          <w:szCs w:val="28"/>
-        </w:rPr>
-        <w:t>schedular_</w:t>
-      </w:r>
-      <w:proofErr w:type="gramStart"/>
-      <w:r>
-        <w:rPr>
-          <w:sz w:val="28"/>
-          <w:szCs w:val="28"/>
-        </w:rPr>
-        <w:t>dual.v</w:t>
-      </w:r>
-      <w:proofErr w:type="spellEnd"/>
-      <w:proofErr w:type="gramEnd"/>
-      <w:r>
-        <w:t>” is built on top of “</w:t>
-      </w:r>
-      <w:proofErr w:type="spellStart"/>
-      <w:r>
-        <w:t>conflict_block.v</w:t>
-      </w:r>
-      <w:proofErr w:type="spellEnd"/>
-      <w:r>
-        <w:t xml:space="preserve">”. Its block diagram with M1&amp;M2 is shown in the following picture. </w:t>
+      <w:r>
+        <w:rPr>
+          <w:sz w:val="28"/>
+          <w:szCs w:val="28"/>
+        </w:rPr>
+        <w:t>schedular_dual.v</w:t>
+      </w:r>
+      <w:r>
+        <w:t xml:space="preserve">” is built on top of “conflict_block.v”. Its block diagram with M1&amp;M2 is shown in the following picture. </w:t>
       </w:r>
     </w:p>
     <w:p>
@@ -1451,18 +1282,8 @@
           <w:sz w:val="28"/>
           <w:szCs w:val="28"/>
         </w:rPr>
-        <w:t xml:space="preserve">Implementation of </w:t>
-      </w:r>
-      <w:proofErr w:type="spellStart"/>
-      <w:r>
-        <w:rPr>
-          <w:b/>
-          <w:sz w:val="28"/>
-          <w:szCs w:val="28"/>
-        </w:rPr>
-        <w:t>sync_control</w:t>
-      </w:r>
-      <w:proofErr w:type="spellEnd"/>
+        <w:t>Implementation of sync_control</w:t>
+      </w:r>
       <w:r>
         <w:rPr>
           <w:b/>
@@ -1477,15 +1298,7 @@
         <w:jc w:val="both"/>
       </w:pPr>
       <w:r>
-        <w:t xml:space="preserve">The </w:t>
-      </w:r>
-      <w:proofErr w:type="spellStart"/>
-      <w:r>
-        <w:t>sync_control</w:t>
-      </w:r>
-      <w:proofErr w:type="spellEnd"/>
-      <w:r>
-        <w:t xml:space="preserve"> </w:t>
+        <w:t xml:space="preserve">The sync_control </w:t>
       </w:r>
       <w:r>
         <w:t xml:space="preserve">is to </w:t>
@@ -1512,15 +1325,7 @@
         <w:t xml:space="preserve">. </w:t>
       </w:r>
       <w:r>
-        <w:t xml:space="preserve">The block diagram of </w:t>
-      </w:r>
-      <w:proofErr w:type="spellStart"/>
-      <w:r>
-        <w:t>sync_control</w:t>
-      </w:r>
-      <w:proofErr w:type="spellEnd"/>
-      <w:r>
-        <w:t xml:space="preserve"> with connection to M1 &amp; M2 is shown in the following picture. </w:t>
+        <w:t xml:space="preserve">The block diagram of sync_control with connection to M1 &amp; M2 is shown in the following picture. </w:t>
       </w:r>
     </w:p>
     <w:p>
@@ -1588,6 +1393,431 @@
           </wp:inline>
         </w:drawing>
       </w:r>
+    </w:p>
+    <w:p>
+      <w:pPr>
+        <w:jc w:val="both"/>
+        <w:rPr>
+          <w:sz w:val="28"/>
+          <w:szCs w:val="28"/>
+        </w:rPr>
+      </w:pPr>
+    </w:p>
+    <w:p>
+      <w:pPr>
+        <w:jc w:val="both"/>
+        <w:rPr>
+          <w:sz w:val="28"/>
+          <w:szCs w:val="28"/>
+        </w:rPr>
+      </w:pPr>
+    </w:p>
+    <w:p>
+      <w:pPr>
+        <w:jc w:val="both"/>
+        <w:rPr>
+          <w:sz w:val="28"/>
+          <w:szCs w:val="28"/>
+        </w:rPr>
+      </w:pPr>
+    </w:p>
+    <w:p>
+      <w:pPr>
+        <w:jc w:val="both"/>
+        <w:rPr>
+          <w:b/>
+          <w:bCs/>
+          <w:sz w:val="28"/>
+          <w:szCs w:val="28"/>
+        </w:rPr>
+      </w:pPr>
+      <w:r>
+        <w:rPr>
+          <w:b/>
+          <w:bCs/>
+          <w:sz w:val="28"/>
+          <w:szCs w:val="28"/>
+        </w:rPr>
+        <w:lastRenderedPageBreak/>
+        <w:t xml:space="preserve">6. </w:t>
+      </w:r>
+      <w:r>
+        <w:rPr>
+          <w:b/>
+          <w:bCs/>
+          <w:sz w:val="28"/>
+          <w:szCs w:val="28"/>
+        </w:rPr>
+        <w:t>Simulations:</w:t>
+      </w:r>
+    </w:p>
+    <w:p>
+      <w:pPr>
+        <w:jc w:val="both"/>
+        <w:rPr>
+          <w:sz w:val="28"/>
+          <w:szCs w:val="28"/>
+        </w:rPr>
+      </w:pPr>
+    </w:p>
+    <w:p>
+      <w:pPr>
+        <w:jc w:val="both"/>
+      </w:pPr>
+      <w:r>
+        <w:t xml:space="preserve">The top level test bench can be found in </w:t>
+      </w:r>
+      <w:hyperlink r:id="rId14" w:history="1">
+        <w:r>
+          <w:rPr>
+            <w:rStyle w:val="Hyperlink"/>
+          </w:rPr>
+          <w:t>https://github.com/lixali/FPGA_PPR/blob/master/FPGA/diffusion_rw/top_dual_tb.v</w:t>
+        </w:r>
+      </w:hyperlink>
+      <w:r>
+        <w:t xml:space="preserve"> . If we are given a </w:t>
+      </w:r>
+      <w:r>
+        <w:t xml:space="preserve">following </w:t>
+      </w:r>
+      <w:bookmarkStart w:id="0" w:name="_GoBack"/>
+      <w:bookmarkEnd w:id="0"/>
+      <w:r>
+        <w:t xml:space="preserve">simple graph, we can get the correct simulations using the test bench. </w:t>
+      </w:r>
+      <w:r>
+        <w:t>The graph txt file in “</w:t>
+      </w:r>
+      <w:r>
+        <w:t>https://github.com/lixali/FPGA_PPR/tree/master/FPGA/diffusion_rw/input_bram_table_testbench</w:t>
+      </w:r>
+      <w:r>
+        <w:t>”  are exactly in the format discussed in section 2 and 3.</w:t>
+      </w:r>
+    </w:p>
+    <w:p>
+      <w:pPr>
+        <w:jc w:val="both"/>
+        <w:rPr>
+          <w:sz w:val="28"/>
+          <w:szCs w:val="28"/>
+        </w:rPr>
+      </w:pPr>
+    </w:p>
+    <w:p>
+      <w:pPr>
+        <w:jc w:val="both"/>
+        <w:rPr>
+          <w:sz w:val="28"/>
+          <w:szCs w:val="28"/>
+        </w:rPr>
+      </w:pPr>
+      <w:r>
+        <w:rPr>
+          <w:noProof/>
+        </w:rPr>
+        <w:drawing>
+          <wp:inline distT="0" distB="0" distL="0" distR="0" wp14:anchorId="5EF01CBF" wp14:editId="5397E3D0">
+            <wp:extent cx="5943600" cy="3126105"/>
+            <wp:effectExtent l="0" t="0" r="0" b="0"/>
+            <wp:docPr id="6" name="Picture 6"/>
+            <wp:cNvGraphicFramePr>
+              <a:graphicFrameLocks xmlns:a="http://schemas.openxmlformats.org/drawingml/2006/main" noChangeAspect="1"/>
+            </wp:cNvGraphicFramePr>
+            <a:graphic xmlns:a="http://schemas.openxmlformats.org/drawingml/2006/main">
+              <a:graphicData uri="http://schemas.openxmlformats.org/drawingml/2006/picture">
+                <pic:pic xmlns:pic="http://schemas.openxmlformats.org/drawingml/2006/picture">
+                  <pic:nvPicPr>
+                    <pic:cNvPr id="0" name="Picture 6"/>
+                    <pic:cNvPicPr>
+                      <a:picLocks noChangeAspect="1" noChangeArrowheads="1"/>
+                    </pic:cNvPicPr>
+                  </pic:nvPicPr>
+                  <pic:blipFill>
+                    <a:blip r:embed="rId15">
+                      <a:extLst>
+                        <a:ext uri="{28A0092B-C50C-407E-A947-70E740481C1C}">
+                          <a14:useLocalDpi xmlns:a14="http://schemas.microsoft.com/office/drawing/2010/main" val="0"/>
+                        </a:ext>
+                      </a:extLst>
+                    </a:blip>
+                    <a:srcRect/>
+                    <a:stretch>
+                      <a:fillRect/>
+                    </a:stretch>
+                  </pic:blipFill>
+                  <pic:spPr bwMode="auto">
+                    <a:xfrm>
+                      <a:off x="0" y="0"/>
+                      <a:ext cx="5943600" cy="3126105"/>
+                    </a:xfrm>
+                    <a:prstGeom prst="rect">
+                      <a:avLst/>
+                    </a:prstGeom>
+                    <a:noFill/>
+                    <a:ln>
+                      <a:noFill/>
+                    </a:ln>
+                  </pic:spPr>
+                </pic:pic>
+              </a:graphicData>
+            </a:graphic>
+          </wp:inline>
+        </w:drawing>
+      </w:r>
+    </w:p>
+    <w:p>
+      <w:pPr>
+        <w:jc w:val="both"/>
+        <w:rPr>
+          <w:sz w:val="28"/>
+          <w:szCs w:val="28"/>
+        </w:rPr>
+      </w:pPr>
+    </w:p>
+    <w:p>
+      <w:pPr>
+        <w:jc w:val="both"/>
+        <w:rPr>
+          <w:sz w:val="28"/>
+          <w:szCs w:val="28"/>
+        </w:rPr>
+      </w:pPr>
+      <w:r>
+        <w:rPr>
+          <w:noProof/>
+        </w:rPr>
+        <w:drawing>
+          <wp:inline distT="0" distB="0" distL="0" distR="0" wp14:anchorId="694737D2" wp14:editId="7F635399">
+            <wp:extent cx="5943600" cy="3058795"/>
+            <wp:effectExtent l="0" t="0" r="0" b="8255"/>
+            <wp:docPr id="7" name="Picture 7"/>
+            <wp:cNvGraphicFramePr>
+              <a:graphicFrameLocks xmlns:a="http://schemas.openxmlformats.org/drawingml/2006/main" noChangeAspect="1"/>
+            </wp:cNvGraphicFramePr>
+            <a:graphic xmlns:a="http://schemas.openxmlformats.org/drawingml/2006/main">
+              <a:graphicData uri="http://schemas.openxmlformats.org/drawingml/2006/picture">
+                <pic:pic xmlns:pic="http://schemas.openxmlformats.org/drawingml/2006/picture">
+                  <pic:nvPicPr>
+                    <pic:cNvPr id="0" name="Picture 8"/>
+                    <pic:cNvPicPr>
+                      <a:picLocks noChangeAspect="1" noChangeArrowheads="1"/>
+                    </pic:cNvPicPr>
+                  </pic:nvPicPr>
+                  <pic:blipFill>
+                    <a:blip r:embed="rId16" cstate="print">
+                      <a:extLst>
+                        <a:ext uri="{28A0092B-C50C-407E-A947-70E740481C1C}">
+                          <a14:useLocalDpi xmlns:a14="http://schemas.microsoft.com/office/drawing/2010/main" val="0"/>
+                        </a:ext>
+                      </a:extLst>
+                    </a:blip>
+                    <a:srcRect/>
+                    <a:stretch>
+                      <a:fillRect/>
+                    </a:stretch>
+                  </pic:blipFill>
+                  <pic:spPr bwMode="auto">
+                    <a:xfrm>
+                      <a:off x="0" y="0"/>
+                      <a:ext cx="5943600" cy="3058795"/>
+                    </a:xfrm>
+                    <a:prstGeom prst="rect">
+                      <a:avLst/>
+                    </a:prstGeom>
+                    <a:noFill/>
+                    <a:ln>
+                      <a:noFill/>
+                    </a:ln>
+                  </pic:spPr>
+                </pic:pic>
+              </a:graphicData>
+            </a:graphic>
+          </wp:inline>
+        </w:drawing>
+      </w:r>
+    </w:p>
+    <w:p>
+      <w:pPr>
+        <w:jc w:val="both"/>
+        <w:rPr>
+          <w:sz w:val="28"/>
+          <w:szCs w:val="28"/>
+        </w:rPr>
+      </w:pPr>
+      <w:r>
+        <w:rPr>
+          <w:noProof/>
+        </w:rPr>
+        <w:lastRenderedPageBreak/>
+        <w:drawing>
+          <wp:inline distT="0" distB="0" distL="0" distR="0" wp14:anchorId="621695FC" wp14:editId="31C47A7F">
+            <wp:extent cx="5943600" cy="3065780"/>
+            <wp:effectExtent l="0" t="0" r="0" b="1270"/>
+            <wp:docPr id="4" name="Picture 4"/>
+            <wp:cNvGraphicFramePr>
+              <a:graphicFrameLocks xmlns:a="http://schemas.openxmlformats.org/drawingml/2006/main" noChangeAspect="1"/>
+            </wp:cNvGraphicFramePr>
+            <a:graphic xmlns:a="http://schemas.openxmlformats.org/drawingml/2006/main">
+              <a:graphicData uri="http://schemas.openxmlformats.org/drawingml/2006/picture">
+                <pic:pic xmlns:pic="http://schemas.openxmlformats.org/drawingml/2006/picture">
+                  <pic:nvPicPr>
+                    <pic:cNvPr id="0" name="Picture 3"/>
+                    <pic:cNvPicPr>
+                      <a:picLocks noChangeAspect="1" noChangeArrowheads="1"/>
+                    </pic:cNvPicPr>
+                  </pic:nvPicPr>
+                  <pic:blipFill>
+                    <a:blip r:embed="rId17" cstate="print">
+                      <a:extLst>
+                        <a:ext uri="{28A0092B-C50C-407E-A947-70E740481C1C}">
+                          <a14:useLocalDpi xmlns:a14="http://schemas.microsoft.com/office/drawing/2010/main" val="0"/>
+                        </a:ext>
+                      </a:extLst>
+                    </a:blip>
+                    <a:srcRect/>
+                    <a:stretch>
+                      <a:fillRect/>
+                    </a:stretch>
+                  </pic:blipFill>
+                  <pic:spPr bwMode="auto">
+                    <a:xfrm>
+                      <a:off x="0" y="0"/>
+                      <a:ext cx="5943600" cy="3065780"/>
+                    </a:xfrm>
+                    <a:prstGeom prst="rect">
+                      <a:avLst/>
+                    </a:prstGeom>
+                    <a:noFill/>
+                    <a:ln>
+                      <a:noFill/>
+                    </a:ln>
+                  </pic:spPr>
+                </pic:pic>
+              </a:graphicData>
+            </a:graphic>
+          </wp:inline>
+        </w:drawing>
+      </w:r>
+    </w:p>
+    <w:p>
+      <w:pPr>
+        <w:jc w:val="both"/>
+        <w:rPr>
+          <w:sz w:val="28"/>
+          <w:szCs w:val="28"/>
+        </w:rPr>
+      </w:pPr>
+    </w:p>
+    <w:p>
+      <w:pPr>
+        <w:jc w:val="both"/>
+        <w:rPr>
+          <w:sz w:val="28"/>
+          <w:szCs w:val="28"/>
+        </w:rPr>
+      </w:pPr>
+    </w:p>
+    <w:p>
+      <w:pPr>
+        <w:jc w:val="both"/>
+        <w:rPr>
+          <w:sz w:val="28"/>
+          <w:szCs w:val="28"/>
+        </w:rPr>
+      </w:pPr>
+      <w:r>
+        <w:rPr>
+          <w:noProof/>
+          <w:sz w:val="28"/>
+          <w:szCs w:val="28"/>
+        </w:rPr>
+        <w:drawing>
+          <wp:inline distT="0" distB="0" distL="0" distR="0" wp14:anchorId="322688EC" wp14:editId="3EFA9A32">
+            <wp:extent cx="5930900" cy="2921000"/>
+            <wp:effectExtent l="0" t="0" r="0" b="0"/>
+            <wp:docPr id="5" name="Picture 5"/>
+            <wp:cNvGraphicFramePr>
+              <a:graphicFrameLocks xmlns:a="http://schemas.openxmlformats.org/drawingml/2006/main" noChangeAspect="1"/>
+            </wp:cNvGraphicFramePr>
+            <a:graphic xmlns:a="http://schemas.openxmlformats.org/drawingml/2006/main">
+              <a:graphicData uri="http://schemas.openxmlformats.org/drawingml/2006/picture">
+                <pic:pic xmlns:pic="http://schemas.openxmlformats.org/drawingml/2006/picture">
+                  <pic:nvPicPr>
+                    <pic:cNvPr id="0" name="Picture 5"/>
+                    <pic:cNvPicPr>
+                      <a:picLocks noChangeAspect="1" noChangeArrowheads="1"/>
+                    </pic:cNvPicPr>
+                  </pic:nvPicPr>
+                  <pic:blipFill>
+                    <a:blip r:embed="rId18" cstate="print">
+                      <a:extLst>
+                        <a:ext uri="{28A0092B-C50C-407E-A947-70E740481C1C}">
+                          <a14:useLocalDpi xmlns:a14="http://schemas.microsoft.com/office/drawing/2010/main" val="0"/>
+                        </a:ext>
+                      </a:extLst>
+                    </a:blip>
+                    <a:srcRect/>
+                    <a:stretch>
+                      <a:fillRect/>
+                    </a:stretch>
+                  </pic:blipFill>
+                  <pic:spPr bwMode="auto">
+                    <a:xfrm>
+                      <a:off x="0" y="0"/>
+                      <a:ext cx="5930900" cy="2921000"/>
+                    </a:xfrm>
+                    <a:prstGeom prst="rect">
+                      <a:avLst/>
+                    </a:prstGeom>
+                    <a:noFill/>
+                    <a:ln>
+                      <a:noFill/>
+                    </a:ln>
+                  </pic:spPr>
+                </pic:pic>
+              </a:graphicData>
+            </a:graphic>
+          </wp:inline>
+        </w:drawing>
+      </w:r>
+    </w:p>
+    <w:p>
+      <w:pPr>
+        <w:jc w:val="both"/>
+        <w:rPr>
+          <w:sz w:val="28"/>
+          <w:szCs w:val="28"/>
+        </w:rPr>
+      </w:pPr>
+    </w:p>
+    <w:p>
+      <w:pPr>
+        <w:jc w:val="both"/>
+        <w:rPr>
+          <w:sz w:val="28"/>
+          <w:szCs w:val="28"/>
+        </w:rPr>
+      </w:pPr>
+    </w:p>
+    <w:p>
+      <w:pPr>
+        <w:jc w:val="both"/>
+        <w:rPr>
+          <w:sz w:val="28"/>
+          <w:szCs w:val="28"/>
+        </w:rPr>
+      </w:pPr>
+    </w:p>
+    <w:p>
+      <w:pPr>
+        <w:jc w:val="both"/>
+        <w:rPr>
+          <w:sz w:val="28"/>
+          <w:szCs w:val="28"/>
+        </w:rPr>
+      </w:pPr>
     </w:p>
     <w:sectPr>
       <w:pgSz w:w="12240" w:h="15840"/>

</xml_diff>